<commit_message>
Did the whole project lol
</commit_message>
<xml_diff>
--- a/Notes/Module 2.docx
+++ b/Notes/Module 2.docx
@@ -5,17 +5,35 @@
     <w:p>
       <w:pPr>
         <w:pStyle w:val="Title"/>
-      </w:pPr>
-      <w:r>
+        <w:rPr>
+          <w:lang w:val="fr-CA"/>
+        </w:rPr>
+      </w:pPr>
+      <w:r>
+        <w:rPr>
+          <w:lang w:val="fr-CA"/>
+        </w:rPr>
         <w:t>Module 2 – Communication</w:t>
       </w:r>
     </w:p>
-    <w:p/>
+    <w:p>
+      <w:pPr>
+        <w:rPr>
+          <w:lang w:val="fr-CA"/>
+        </w:rPr>
+      </w:pPr>
+    </w:p>
     <w:p>
       <w:pPr>
         <w:jc w:val="center"/>
-      </w:pPr>
-      <w:r>
+        <w:rPr>
+          <w:lang w:val="fr-CA"/>
+        </w:rPr>
+      </w:pPr>
+      <w:r>
+        <w:rPr>
+          <w:lang w:val="fr-CA"/>
+        </w:rPr>
         <w:drawing>
           <wp:inline distT="0" distB="0" distL="0" distR="0" wp14:anchorId="69000720" wp14:editId="7BA630BA">
             <wp:extent cx="3924300" cy="2813674"/>
@@ -476,13 +494,7 @@
         <w:rPr>
           <w:lang w:val="fr-CA"/>
         </w:rPr>
-        <w:t>2</w:t>
-      </w:r>
-      <w:r>
-        <w:rPr>
-          <w:lang w:val="fr-CA"/>
-        </w:rPr>
-        <w:t xml:space="preserve"> </w:t>
+        <w:t xml:space="preserve">2 </w:t>
       </w:r>
       <w:r>
         <w:rPr>
@@ -760,6 +772,99 @@
     </w:p>
     <w:p>
       <w:pPr>
+        <w:pStyle w:val="ListParagraph"/>
+        <w:numPr>
+          <w:ilvl w:val="1"/>
+          <w:numId w:val="1"/>
+        </w:numPr>
+        <w:rPr>
+          <w:b/>
+          <w:bCs/>
+          <w:lang w:val="fr-CA"/>
+        </w:rPr>
+      </w:pPr>
+      <w:r>
+        <w:rPr>
+          <w:lang w:val="fr-CA"/>
+        </w:rPr>
+        <w:t>Succès</w:t>
+      </w:r>
+      <w:r>
+        <w:rPr>
+          <w:lang w:val="fr-CA"/>
+        </w:rPr>
+        <w:t xml:space="preserve"> - Vert</w:t>
+      </w:r>
+    </w:p>
+    <w:p>
+      <w:pPr>
+        <w:pStyle w:val="ListParagraph"/>
+        <w:numPr>
+          <w:ilvl w:val="1"/>
+          <w:numId w:val="1"/>
+        </w:numPr>
+        <w:rPr>
+          <w:b/>
+          <w:bCs/>
+          <w:lang w:val="fr-CA"/>
+        </w:rPr>
+      </w:pPr>
+      <w:r>
+        <w:rPr>
+          <w:lang w:val="fr-CA"/>
+        </w:rPr>
+        <w:t>Problème-Rouge</w:t>
+      </w:r>
+    </w:p>
+    <w:p>
+      <w:pPr>
+        <w:pStyle w:val="ListParagraph"/>
+        <w:numPr>
+          <w:ilvl w:val="0"/>
+          <w:numId w:val="1"/>
+        </w:numPr>
+        <w:rPr>
+          <w:b/>
+          <w:bCs/>
+          <w:lang w:val="fr-CA"/>
+        </w:rPr>
+      </w:pPr>
+      <w:r>
+        <w:rPr>
+          <w:lang w:val="fr-CA"/>
+        </w:rPr>
+        <w:t>Dois être consistant</w:t>
+      </w:r>
+    </w:p>
+    <w:p>
+      <w:pPr>
+        <w:pStyle w:val="ListParagraph"/>
+        <w:numPr>
+          <w:ilvl w:val="0"/>
+          <w:numId w:val="1"/>
+        </w:numPr>
+        <w:rPr>
+          <w:b/>
+          <w:bCs/>
+          <w:lang w:val="fr-CA"/>
+        </w:rPr>
+      </w:pPr>
+      <w:r>
+        <w:rPr>
+          <w:lang w:val="fr-CA"/>
+        </w:rPr>
+        <w:t>Accessibilité de la couleur</w:t>
+      </w:r>
+    </w:p>
+    <w:p>
+      <w:pPr>
+        <w:rPr>
+          <w:lang w:val="fr-CA"/>
+        </w:rPr>
+      </w:pPr>
+    </w:p>
+    <w:p>
+      <w:pPr>
         <w:pStyle w:val="Heading1"/>
         <w:rPr>
           <w:lang w:val="fr-CA"/>
@@ -775,14 +880,429 @@
         <w:rPr>
           <w:lang w:val="fr-CA"/>
         </w:rPr>
-        <w:t>3</w:t>
-      </w:r>
+        <w:t xml:space="preserve">3 </w:t>
+      </w:r>
+      <w:r>
+        <w:rPr>
+          <w:lang w:val="fr-CA"/>
+        </w:rPr>
+        <w:t xml:space="preserve">– </w:t>
+      </w:r>
+      <w:r>
+        <w:rPr>
+          <w:lang w:val="fr-CA"/>
+        </w:rPr>
+        <w:t>Typographie</w:t>
+      </w:r>
+    </w:p>
+    <w:p>
+      <w:pPr>
+        <w:pStyle w:val="ListParagraph"/>
+        <w:numPr>
+          <w:ilvl w:val="0"/>
+          <w:numId w:val="1"/>
+        </w:numPr>
+        <w:rPr>
+          <w:lang w:val="fr-CA"/>
+        </w:rPr>
+      </w:pPr>
+      <w:r>
+        <w:rPr>
+          <w:lang w:val="fr-CA"/>
+        </w:rPr>
+        <w:t>Caractérisation des polices de charactères</w:t>
+      </w:r>
+    </w:p>
+    <w:p>
+      <w:pPr>
+        <w:pStyle w:val="ListParagraph"/>
+        <w:numPr>
+          <w:ilvl w:val="0"/>
+          <w:numId w:val="1"/>
+        </w:numPr>
+      </w:pPr>
+      <w:r>
+        <w:t>All fonts should be l</w:t>
+      </w:r>
+      <w:r>
+        <w:t>egible and appropriate</w:t>
+      </w:r>
+    </w:p>
+    <w:p>
+      <w:pPr>
+        <w:pStyle w:val="ListParagraph"/>
+        <w:numPr>
+          <w:ilvl w:val="0"/>
+          <w:numId w:val="1"/>
+        </w:numPr>
+        <w:rPr>
+          <w:lang w:val="fr-CA"/>
+        </w:rPr>
+      </w:pPr>
+      <w:r>
+        <w:rPr>
+          <w:lang w:val="fr-CA"/>
+        </w:rPr>
+        <w:t xml:space="preserve">Des </w:t>
+      </w:r>
+      <w:r>
+        <w:rPr>
+          <w:lang w:val="fr-CA"/>
+        </w:rPr>
+        <w:t xml:space="preserve">fonts </w:t>
+      </w:r>
+      <w:r>
+        <w:rPr>
+          <w:lang w:val="fr-CA"/>
+        </w:rPr>
+        <w:t xml:space="preserve">différents </w:t>
+      </w:r>
+      <w:proofErr w:type="spellStart"/>
+      <w:r>
+        <w:rPr>
+          <w:lang w:val="fr-CA"/>
+        </w:rPr>
+        <w:t>illicit</w:t>
+      </w:r>
+      <w:proofErr w:type="spellEnd"/>
       <w:r>
         <w:rPr>
           <w:lang w:val="fr-CA"/>
         </w:rPr>
         <w:t xml:space="preserve"> </w:t>
       </w:r>
+      <w:proofErr w:type="gramStart"/>
+      <w:r>
+        <w:rPr>
+          <w:lang w:val="fr-CA"/>
+        </w:rPr>
+        <w:t>d</w:t>
+      </w:r>
+      <w:r>
+        <w:rPr>
+          <w:lang w:val="fr-CA"/>
+        </w:rPr>
+        <w:t>es différent réactions</w:t>
+      </w:r>
+      <w:proofErr w:type="gramEnd"/>
+    </w:p>
+    <w:p>
+      <w:pPr>
+        <w:pStyle w:val="ListParagraph"/>
+        <w:numPr>
+          <w:ilvl w:val="1"/>
+          <w:numId w:val="1"/>
+        </w:numPr>
+        <w:rPr>
+          <w:lang w:val="fr-CA"/>
+        </w:rPr>
+      </w:pPr>
+      <w:r>
+        <w:rPr>
+          <w:lang w:val="fr-CA"/>
+        </w:rPr>
+        <w:t xml:space="preserve">Sans </w:t>
+      </w:r>
+      <w:proofErr w:type="spellStart"/>
+      <w:r>
+        <w:rPr>
+          <w:lang w:val="fr-CA"/>
+        </w:rPr>
+        <w:t>serif</w:t>
+      </w:r>
+      <w:proofErr w:type="spellEnd"/>
+    </w:p>
+    <w:p>
+      <w:pPr>
+        <w:pStyle w:val="ListParagraph"/>
+        <w:numPr>
+          <w:ilvl w:val="2"/>
+          <w:numId w:val="1"/>
+        </w:numPr>
+        <w:rPr>
+          <w:lang w:val="fr-CA"/>
+        </w:rPr>
+      </w:pPr>
+      <w:r>
+        <w:rPr>
+          <w:lang w:val="fr-CA"/>
+        </w:rPr>
+        <w:t>Neutre</w:t>
+      </w:r>
+    </w:p>
+    <w:p>
+      <w:pPr>
+        <w:pStyle w:val="ListParagraph"/>
+        <w:numPr>
+          <w:ilvl w:val="2"/>
+          <w:numId w:val="1"/>
+        </w:numPr>
+        <w:rPr>
+          <w:lang w:val="fr-CA"/>
+        </w:rPr>
+      </w:pPr>
+      <w:r>
+        <w:rPr>
+          <w:lang w:val="fr-CA"/>
+        </w:rPr>
+        <w:t>Simple</w:t>
+      </w:r>
+    </w:p>
+    <w:p>
+      <w:pPr>
+        <w:pStyle w:val="ListParagraph"/>
+        <w:numPr>
+          <w:ilvl w:val="1"/>
+          <w:numId w:val="1"/>
+        </w:numPr>
+        <w:rPr>
+          <w:lang w:val="fr-CA"/>
+        </w:rPr>
+      </w:pPr>
+      <w:r>
+        <w:rPr>
+          <w:lang w:val="fr-CA"/>
+        </w:rPr>
+        <w:t>Slab Serif</w:t>
+      </w:r>
+    </w:p>
+    <w:p>
+      <w:pPr>
+        <w:pStyle w:val="ListParagraph"/>
+        <w:numPr>
+          <w:ilvl w:val="2"/>
+          <w:numId w:val="1"/>
+        </w:numPr>
+        <w:rPr>
+          <w:lang w:val="fr-CA"/>
+        </w:rPr>
+      </w:pPr>
+      <w:r>
+        <w:rPr>
+          <w:lang w:val="fr-CA"/>
+        </w:rPr>
+        <w:t>Important</w:t>
+      </w:r>
+    </w:p>
+    <w:p>
+      <w:pPr>
+        <w:pStyle w:val="ListParagraph"/>
+        <w:numPr>
+          <w:ilvl w:val="2"/>
+          <w:numId w:val="1"/>
+        </w:numPr>
+        <w:rPr>
+          <w:lang w:val="fr-CA"/>
+        </w:rPr>
+      </w:pPr>
+      <w:r>
+        <w:rPr>
+          <w:lang w:val="fr-CA"/>
+        </w:rPr>
+        <w:t>Impact</w:t>
+      </w:r>
+    </w:p>
+    <w:p>
+      <w:pPr>
+        <w:pStyle w:val="ListParagraph"/>
+        <w:numPr>
+          <w:ilvl w:val="1"/>
+          <w:numId w:val="1"/>
+        </w:numPr>
+        <w:rPr>
+          <w:lang w:val="fr-CA"/>
+        </w:rPr>
+      </w:pPr>
+      <w:r>
+        <w:rPr>
+          <w:lang w:val="fr-CA"/>
+        </w:rPr>
+        <w:t>Display</w:t>
+      </w:r>
+    </w:p>
+    <w:p>
+      <w:pPr>
+        <w:pStyle w:val="ListParagraph"/>
+        <w:numPr>
+          <w:ilvl w:val="2"/>
+          <w:numId w:val="1"/>
+        </w:numPr>
+        <w:rPr>
+          <w:lang w:val="fr-CA"/>
+        </w:rPr>
+      </w:pPr>
+      <w:proofErr w:type="spellStart"/>
+      <w:r>
+        <w:rPr>
+          <w:lang w:val="fr-CA"/>
+        </w:rPr>
+        <w:t>Quirky</w:t>
+      </w:r>
+      <w:proofErr w:type="spellEnd"/>
+    </w:p>
+    <w:p>
+      <w:pPr>
+        <w:pStyle w:val="ListParagraph"/>
+        <w:numPr>
+          <w:ilvl w:val="1"/>
+          <w:numId w:val="1"/>
+        </w:numPr>
+        <w:rPr>
+          <w:lang w:val="fr-CA"/>
+        </w:rPr>
+      </w:pPr>
+      <w:r>
+        <w:rPr>
+          <w:lang w:val="fr-CA"/>
+        </w:rPr>
+        <w:t>Bubble</w:t>
+      </w:r>
+    </w:p>
+    <w:p>
+      <w:pPr>
+        <w:pStyle w:val="ListParagraph"/>
+        <w:numPr>
+          <w:ilvl w:val="2"/>
+          <w:numId w:val="1"/>
+        </w:numPr>
+        <w:rPr>
+          <w:lang w:val="fr-CA"/>
+        </w:rPr>
+      </w:pPr>
+      <w:proofErr w:type="spellStart"/>
+      <w:r>
+        <w:rPr>
+          <w:lang w:val="fr-CA"/>
+        </w:rPr>
+        <w:t>Joyful</w:t>
+      </w:r>
+      <w:proofErr w:type="spellEnd"/>
+    </w:p>
+    <w:p>
+      <w:pPr>
+        <w:pStyle w:val="ListParagraph"/>
+        <w:numPr>
+          <w:ilvl w:val="2"/>
+          <w:numId w:val="1"/>
+        </w:numPr>
+        <w:rPr>
+          <w:lang w:val="fr-CA"/>
+        </w:rPr>
+      </w:pPr>
+      <w:proofErr w:type="spellStart"/>
+      <w:r>
+        <w:rPr>
+          <w:lang w:val="fr-CA"/>
+        </w:rPr>
+        <w:t>Exciting</w:t>
+      </w:r>
+      <w:proofErr w:type="spellEnd"/>
+    </w:p>
+    <w:p>
+      <w:pPr>
+        <w:pStyle w:val="ListParagraph"/>
+        <w:numPr>
+          <w:ilvl w:val="2"/>
+          <w:numId w:val="1"/>
+        </w:numPr>
+        <w:rPr>
+          <w:lang w:val="fr-CA"/>
+        </w:rPr>
+      </w:pPr>
+      <w:r>
+        <w:rPr>
+          <w:lang w:val="fr-CA"/>
+        </w:rPr>
+        <w:t>Fun</w:t>
+      </w:r>
+    </w:p>
+    <w:p>
+      <w:pPr>
+        <w:pStyle w:val="ListParagraph"/>
+        <w:numPr>
+          <w:ilvl w:val="0"/>
+          <w:numId w:val="1"/>
+        </w:numPr>
+        <w:rPr>
+          <w:lang w:val="fr-CA"/>
+        </w:rPr>
+      </w:pPr>
+      <w:r>
+        <w:rPr>
+          <w:lang w:val="fr-CA"/>
+        </w:rPr>
+        <w:t>Alignement</w:t>
+      </w:r>
+    </w:p>
+    <w:p>
+      <w:pPr>
+        <w:pStyle w:val="ListParagraph"/>
+        <w:numPr>
+          <w:ilvl w:val="1"/>
+          <w:numId w:val="1"/>
+        </w:numPr>
+      </w:pPr>
+      <w:r>
+        <w:t xml:space="preserve">Text </w:t>
+      </w:r>
+      <w:proofErr w:type="spellStart"/>
+      <w:r>
+        <w:t>alligned</w:t>
+      </w:r>
+      <w:proofErr w:type="spellEnd"/>
+      <w:r>
+        <w:t xml:space="preserve"> to the c</w:t>
+      </w:r>
+      <w:r>
+        <w:t>enter is difficult to read because the eye searches for the next line</w:t>
+      </w:r>
+    </w:p>
+    <w:p>
+      <w:pPr>
+        <w:pStyle w:val="Heading1"/>
+        <w:rPr>
+          <w:lang w:val="fr-CA"/>
+        </w:rPr>
+      </w:pPr>
+      <w:r>
+        <w:rPr>
+          <w:lang w:val="fr-CA"/>
+        </w:rPr>
+        <w:t>Partie-</w:t>
+      </w:r>
+      <w:r>
+        <w:rPr>
+          <w:lang w:val="fr-CA"/>
+        </w:rPr>
+        <w:t>4 – Utilisation d’espace</w:t>
+      </w:r>
+    </w:p>
+    <w:p>
+      <w:pPr>
+        <w:rPr>
+          <w:lang w:val="fr-CA"/>
+        </w:rPr>
+      </w:pPr>
+    </w:p>
+    <w:p>
+      <w:pPr>
+        <w:pStyle w:val="Heading1"/>
+        <w:rPr>
+          <w:lang w:val="fr-CA"/>
+        </w:rPr>
+      </w:pPr>
+      <w:r>
+        <w:rPr>
+          <w:lang w:val="fr-CA"/>
+        </w:rPr>
+        <w:t>Partie-</w:t>
+      </w:r>
+      <w:r>
+        <w:rPr>
+          <w:lang w:val="fr-CA"/>
+        </w:rPr>
+        <w:t xml:space="preserve">5 </w:t>
+      </w:r>
       <w:r>
         <w:rPr>
           <w:lang w:val="fr-CA"/>
@@ -793,7 +1313,7 @@
         <w:rPr>
           <w:lang w:val="fr-CA"/>
         </w:rPr>
-        <w:t>Typographie</w:t>
+        <w:t>Icônes</w:t>
       </w:r>
     </w:p>
     <w:p>
@@ -820,91 +1340,7 @@
         <w:rPr>
           <w:lang w:val="fr-CA"/>
         </w:rPr>
-        <w:t>4</w:t>
-      </w:r>
-      <w:r>
-        <w:rPr>
-          <w:lang w:val="fr-CA"/>
-        </w:rPr>
-        <w:t xml:space="preserve"> – Utilisation d’espace</w:t>
-      </w:r>
-    </w:p>
-    <w:p>
-      <w:pPr>
-        <w:rPr>
-          <w:lang w:val="fr-CA"/>
-        </w:rPr>
-      </w:pPr>
-    </w:p>
-    <w:p>
-      <w:pPr>
-        <w:pStyle w:val="Heading1"/>
-        <w:rPr>
-          <w:lang w:val="fr-CA"/>
-        </w:rPr>
-      </w:pPr>
-      <w:r>
-        <w:rPr>
-          <w:lang w:val="fr-CA"/>
-        </w:rPr>
-        <w:t>Partie-</w:t>
-      </w:r>
-      <w:r>
-        <w:rPr>
-          <w:lang w:val="fr-CA"/>
-        </w:rPr>
-        <w:t>5</w:t>
-      </w:r>
-      <w:r>
-        <w:rPr>
-          <w:lang w:val="fr-CA"/>
-        </w:rPr>
-        <w:t xml:space="preserve"> </w:t>
-      </w:r>
-      <w:r>
-        <w:rPr>
-          <w:lang w:val="fr-CA"/>
-        </w:rPr>
-        <w:t xml:space="preserve">– </w:t>
-      </w:r>
-      <w:r>
-        <w:rPr>
-          <w:lang w:val="fr-CA"/>
-        </w:rPr>
-        <w:t>Icônes</w:t>
-      </w:r>
-    </w:p>
-    <w:p>
-      <w:pPr>
-        <w:rPr>
-          <w:lang w:val="fr-CA"/>
-        </w:rPr>
-      </w:pPr>
-    </w:p>
-    <w:p>
-      <w:pPr>
-        <w:pStyle w:val="Heading1"/>
-        <w:rPr>
-          <w:lang w:val="fr-CA"/>
-        </w:rPr>
-      </w:pPr>
-      <w:r>
-        <w:rPr>
-          <w:lang w:val="fr-CA"/>
-        </w:rPr>
-        <w:t>Partie-</w:t>
-      </w:r>
-      <w:r>
-        <w:rPr>
-          <w:lang w:val="fr-CA"/>
-        </w:rPr>
-        <w:t>6</w:t>
-      </w:r>
-      <w:r>
-        <w:rPr>
-          <w:lang w:val="fr-CA"/>
-        </w:rPr>
-        <w:t xml:space="preserve"> </w:t>
+        <w:t xml:space="preserve">6 </w:t>
       </w:r>
       <w:r>
         <w:rPr>
@@ -972,7 +1408,7 @@
         <w:rFonts w:ascii="Courier New" w:hAnsi="Courier New" w:cs="Courier New" w:hint="default"/>
       </w:rPr>
     </w:lvl>
-    <w:lvl w:ilvl="2" w:tplc="10090005" w:tentative="1">
+    <w:lvl w:ilvl="2" w:tplc="10090005">
       <w:start w:val="1"/>
       <w:numFmt w:val="bullet"/>
       <w:lvlText w:val=""/>

</xml_diff>